<commit_message>
Inclusão de novos comentários no código para melhorar o entendimento das operações.
</commit_message>
<xml_diff>
--- a/ML_Redes_Neurais_Intro.docx
+++ b/ML_Redes_Neurais_Intro.docx
@@ -98,7 +98,7 @@
         <w:pStyle w:val="FirstParagraph"/>
       </w:pPr>
       <w:r>
-        <w:t xml:space="preserve">O objetivo é demonstrar o funcionamento das redes neurais e como aplicá-las em modelos clássicos de classificação. Para esse mini projeto utilizei o dataset IRIS, que já faz parte dos pacotes do R Studio, a rede neural que será desenvolvida terá como objetivo conseguir classificar as três espécies da flor conhecida como</w:t>
+        <w:t xml:space="preserve">O objetivo é demonstrar o funcionamento das redes neurais e como aplicá-las em modelos clássicos de classificação e principalmente como saber percentual de acurária do modelo gerado usando uma matriz de confusão. Para esse mini projeto utilizei o dataset IRIS, que já faz parte dos pacotes do R Studio, a rede neural que será desenvolvida terá como objetivo conseguir classificar as três espécies da flor conhecida como</w:t>
       </w:r>
       <w:r>
         <w:t xml:space="preserve"> </w:t>
@@ -1796,7 +1796,7 @@
       </w:r>
     </w:p>
     <w:bookmarkEnd w:id="23"/>
-    <w:bookmarkStart w:id="24" w:name="Xf8e0bf88b4bff9f1031775da70536995d8efbef"/>
+    <w:bookmarkStart w:id="24" w:name="X136271cfe3a3d32ff94105601ddc83f64c7bd2b"/>
     <w:p>
       <w:pPr>
         <w:pStyle w:val="Heading2"/>
@@ -1831,7 +1831,7 @@
         <w:t xml:space="preserve"> </w:t>
       </w:r>
       <w:r>
-        <w:t xml:space="preserve">e exibindo o percentual de acertos.</w:t>
+        <w:t xml:space="preserve">e exibindo o percentual de acertos (acurácia do modelo).</w:t>
       </w:r>
     </w:p>
     <w:p>
@@ -1840,6 +1840,15 @@
       </w:pPr>
       <w:r>
         <w:rPr>
+          <w:rStyle w:val="CommentTok"/>
+        </w:rPr>
+        <w:t xml:space="preserve"># executando a predição com a função "compute" do pacote neuralnet.</w:t>
+      </w:r>
+      <w:r>
+        <w:br/>
+      </w:r>
+      <w:r>
+        <w:rPr>
           <w:rStyle w:val="NormalTok"/>
         </w:rPr>
         <w:t xml:space="preserve">test </w:t>
@@ -1896,6 +1905,18 @@
         <w:br/>
       </w:r>
       <w:r>
+        <w:br/>
+      </w:r>
+      <w:r>
+        <w:rPr>
+          <w:rStyle w:val="CommentTok"/>
+        </w:rPr>
+        <w:t xml:space="preserve"># recuperando o resultado da predição a partir do atributo "net.result".</w:t>
+      </w:r>
+      <w:r>
+        <w:br/>
+      </w:r>
+      <w:r>
         <w:rPr>
           <w:rStyle w:val="NormalTok"/>
         </w:rPr>
@@ -2220,6 +2241,18 @@
         <w:br/>
       </w:r>
       <w:r>
+        <w:br/>
+      </w:r>
+      <w:r>
+        <w:rPr>
+          <w:rStyle w:val="CommentTok"/>
+        </w:rPr>
+        <w:t xml:space="preserve"># gerando a matriz de confusão para determinar a acurácia da RNA.</w:t>
+      </w:r>
+      <w:r>
+        <w:br/>
+      </w:r>
+      <w:r>
         <w:rPr>
           <w:rStyle w:val="NormalTok"/>
         </w:rPr>
@@ -2259,7 +2292,7 @@
         <w:rPr>
           <w:rStyle w:val="NormalTok"/>
         </w:rPr>
-        <w:t xml:space="preserve">class,ds_iris_teste</w:t>
+        <w:t xml:space="preserve">class, ds_iris_teste</w:t>
       </w:r>
       <w:r>
         <w:rPr>
@@ -2277,9 +2310,6 @@
         <w:br/>
       </w:r>
       <w:r>
-        <w:br/>
-      </w:r>
-      <w:r>
         <w:rPr>
           <w:rStyle w:val="NormalTok"/>
         </w:rPr>
@@ -2312,7 +2342,7 @@
         <w:rPr>
           <w:rStyle w:val="VerbatimChar"/>
         </w:rPr>
-        <w:t xml:space="preserve">##   setosa         13          0         0</w:t>
+        <w:t xml:space="preserve">##   setosa         14          0         0</w:t>
       </w:r>
       <w:r>
         <w:br/>
@@ -2321,7 +2351,7 @@
         <w:rPr>
           <w:rStyle w:val="VerbatimChar"/>
         </w:rPr>
-        <w:t xml:space="preserve">##   versicolor      0         14         2</w:t>
+        <w:t xml:space="preserve">##   versicolor      0         16         2</w:t>
       </w:r>
       <w:r>
         <w:br/>
@@ -2330,7 +2360,28 @@
         <w:rPr>
           <w:rStyle w:val="VerbatimChar"/>
         </w:rPr>
-        <w:t xml:space="preserve">##   virginica       0          0        15</w:t>
+        <w:t xml:space="preserve">##   virginica       0          0        12</w:t>
+      </w:r>
+    </w:p>
+    <w:bookmarkEnd w:id="24"/>
+    <w:bookmarkStart w:id="25" w:name="matriz-de-confusão-acurácia-do-modelo."/>
+    <w:p>
+      <w:pPr>
+        <w:pStyle w:val="Heading2"/>
+      </w:pPr>
+      <w:r>
+        <w:t xml:space="preserve">Matriz de confusão (Acurácia do modelo).</w:t>
+      </w:r>
+    </w:p>
+    <w:p>
+      <w:pPr>
+        <w:pStyle w:val="SourceCode"/>
+      </w:pPr>
+      <w:r>
+        <w:rPr>
+          <w:rStyle w:val="VerbatimChar"/>
+        </w:rPr>
+        <w:t xml:space="preserve">             setosa        versicolor      virginica</w:t>
       </w:r>
     </w:p>
     <w:p>
@@ -2338,7 +2389,35 @@
         <w:pStyle w:val="FirstParagraph"/>
       </w:pPr>
       <w:r>
-        <w:t xml:space="preserve">A matriz de confusão indica que a RNA teve 43 acertos, sendo que nossa amostra de teste possui 44 observações, portanto o percentual de acertos foi de 97,72.</w:t>
+        <w:t xml:space="preserve">setosa 15 0 0</w:t>
+      </w:r>
+      <w:r>
+        <w:t xml:space="preserve"> </w:t>
+      </w:r>
+      <w:r>
+        <w:t xml:space="preserve">versicolor 0 15 2</w:t>
+      </w:r>
+      <w:r>
+        <w:t xml:space="preserve"> </w:t>
+      </w:r>
+      <w:r>
+        <w:t xml:space="preserve">virginica 0 1 11</w:t>
+      </w:r>
+    </w:p>
+    <w:p>
+      <w:pPr>
+        <w:pStyle w:val="BodyText"/>
+      </w:pPr>
+      <w:r>
+        <w:t xml:space="preserve">A matriz de confusão acima indica que o modelo da Rede Neural Artificial teve 41 acertos, como que nossa amostra de teste possui 44 observações chegamos em uma acurácia de 93,18%.</w:t>
+      </w:r>
+    </w:p>
+    <w:p>
+      <w:pPr>
+        <w:pStyle w:val="BodyText"/>
+      </w:pPr>
+      <w:r>
+        <w:t xml:space="preserve">** acuracia &lt;- (15+15+11)/(15+15+2+1+11) = 93,18 **</w:t>
       </w:r>
     </w:p>
     <w:p>
@@ -2350,10 +2429,10 @@
           <w:bCs/>
           <w:b/>
         </w:rPr>
-        <w:t xml:space="preserve">Percentual de acertos: 97,72</w:t>
-      </w:r>
-    </w:p>
-    <w:bookmarkEnd w:id="24"/>
+        <w:t xml:space="preserve">Percentual de acertos: 93,18 %</w:t>
+      </w:r>
+    </w:p>
+    <w:bookmarkEnd w:id="25"/>
     <w:sectPr/>
   </w:body>
 </w:document>

</xml_diff>